<commit_message>
The notion of motion table was missing its second header room. Added it.
</commit_message>
<xml_diff>
--- a/word_dispositions/DISPOSITION-2021-01-28.docx
+++ b/word_dispositions/DISPOSITION-2021-01-28.docx
@@ -1,6 +1,6 @@
 
 <file path=word/document.xml><?xml version="1.0" encoding="utf-8"?>
-<w:document xmlns:wpc="http://schemas.microsoft.com/office/word/2010/wordprocessingCanvas" xmlns:cx="http://schemas.microsoft.com/office/drawing/2014/chartex" xmlns:cx1="http://schemas.microsoft.com/office/drawing/2015/9/8/chartex" xmlns:cx2="http://schemas.microsoft.com/office/drawing/2015/10/21/chartex" xmlns:cx3="http://schemas.microsoft.com/office/drawing/2016/5/9/chartex" xmlns:cx4="http://schemas.microsoft.com/office/drawing/2016/5/10/chartex" xmlns:cx5="http://schemas.microsoft.com/office/drawing/2016/5/11/chartex" xmlns:cx6="http://schemas.microsoft.com/office/drawing/2016/5/12/chartex" xmlns:cx7="http://schemas.microsoft.com/office/drawing/2016/5/13/chartex" xmlns:cx8="http://schemas.microsoft.com/office/drawing/2016/5/14/chartex" xmlns:mc="http://schemas.openxmlformats.org/markup-compatibility/2006" xmlns:aink="http://schemas.microsoft.com/office/drawing/2016/ink" xmlns:am3d="http://schemas.microsoft.com/office/drawing/2017/model3d" xmlns:o="urn:schemas-microsoft-com:office:office" xmlns:r="http://schemas.openxmlformats.org/officeDocument/2006/relationships" xmlns:m="http://schemas.openxmlformats.org/officeDocument/2006/math" xmlns:v="urn:schemas-microsoft-com:vml" xmlns:wp14="http://schemas.microsoft.com/office/word/2010/wordprocessingDrawing" xmlns:wp="http://schemas.openxmlformats.org/drawingml/2006/wordprocessingDrawing" xmlns:w10="urn:schemas-microsoft-com:office:word" xmlns:w="http://schemas.openxmlformats.org/wordprocessingml/2006/main" xmlns:w14="http://schemas.microsoft.com/office/word/2010/wordml" xmlns:w15="http://schemas.microsoft.com/office/word/2012/wordml" xmlns:w16cid="http://schemas.microsoft.com/office/word/2016/wordml/cid" xmlns:w16se="http://schemas.microsoft.com/office/word/2015/wordml/symex" xmlns:wpg="http://schemas.microsoft.com/office/word/2010/wordprocessingGroup" xmlns:wpi="http://schemas.microsoft.com/office/word/2010/wordprocessingInk" xmlns:wne="http://schemas.microsoft.com/office/word/2006/wordml" xmlns:wps="http://schemas.microsoft.com/office/word/2010/wordprocessingShape" mc:Ignorable="w14 w15 w16se w16cid wp14">
+<w:document xmlns:wpc="http://schemas.microsoft.com/office/word/2010/wordprocessingCanvas" xmlns:cx="http://schemas.microsoft.com/office/drawing/2014/chartex" xmlns:cx1="http://schemas.microsoft.com/office/drawing/2015/9/8/chartex" xmlns:cx2="http://schemas.microsoft.com/office/drawing/2015/10/21/chartex" xmlns:cx3="http://schemas.microsoft.com/office/drawing/2016/5/9/chartex" xmlns:cx4="http://schemas.microsoft.com/office/drawing/2016/5/10/chartex" xmlns:cx5="http://schemas.microsoft.com/office/drawing/2016/5/11/chartex" xmlns:cx6="http://schemas.microsoft.com/office/drawing/2016/5/12/chartex" xmlns:cx7="http://schemas.microsoft.com/office/drawing/2016/5/13/chartex" xmlns:cx8="http://schemas.microsoft.com/office/drawing/2016/5/14/chartex" xmlns:mc="http://schemas.openxmlformats.org/markup-compatibility/2006" xmlns:aink="http://schemas.microsoft.com/office/drawing/2016/ink" xmlns:am3d="http://schemas.microsoft.com/office/drawing/2017/model3d" xmlns:o="urn:schemas-microsoft-com:office:office" xmlns:r="http://schemas.openxmlformats.org/officeDocument/2006/relationships" xmlns:m="http://schemas.openxmlformats.org/officeDocument/2006/math" xmlns:v="urn:schemas-microsoft-com:vml" xmlns:wp14="http://schemas.microsoft.com/office/word/2010/wordprocessingDrawing" xmlns:wp="http://schemas.openxmlformats.org/drawingml/2006/wordprocessingDrawing" xmlns:w10="urn:schemas-microsoft-com:office:word" xmlns:w="http://schemas.openxmlformats.org/wordprocessingml/2006/main" xmlns:w14="http://schemas.microsoft.com/office/word/2010/wordml" xmlns:w15="http://schemas.microsoft.com/office/word/2012/wordml" xmlns:w16cex="http://schemas.microsoft.com/office/word/2018/wordml/cex" xmlns:w16cid="http://schemas.microsoft.com/office/word/2016/wordml/cid" xmlns:w16="http://schemas.microsoft.com/office/word/2018/wordml" xmlns:w16se="http://schemas.microsoft.com/office/word/2015/wordml/symex" xmlns:wpg="http://schemas.microsoft.com/office/word/2010/wordprocessingGroup" xmlns:wpi="http://schemas.microsoft.com/office/word/2010/wordprocessingInk" xmlns:wne="http://schemas.microsoft.com/office/word/2006/wordml" xmlns:wps="http://schemas.microsoft.com/office/word/2010/wordprocessingShape" mc:Ignorable="w14 w15 w16se w16cid w16 w16cex wp14">
   <w:body>
     <w:tbl>
       <w:tblPr>
@@ -2561,25 +2561,7 @@
                 <w:sz w:val="20"/>
                 <w:szCs w:val="24"/>
               </w:rPr>
-              <w:t xml:space="preserve"> Boulevard – </w:t>
-            </w:r>
-            <w:proofErr w:type="spellStart"/>
-            <w:r>
-              <w:rPr>
-                <w:rFonts w:ascii="Times New Roman" w:hAnsi="Times New Roman"/>
-                <w:sz w:val="20"/>
-                <w:szCs w:val="24"/>
-              </w:rPr>
-              <w:t>DASZ</w:t>
-            </w:r>
-            <w:proofErr w:type="spellEnd"/>
-            <w:r>
-              <w:rPr>
-                <w:rFonts w:ascii="Times New Roman" w:hAnsi="Times New Roman"/>
-                <w:sz w:val="20"/>
-                <w:szCs w:val="24"/>
-              </w:rPr>
-              <w:t xml:space="preserve"> 10/2018</w:t>
+              <w:t xml:space="preserve"> Boulevard – DASZ 10/2018</w:t>
             </w:r>
           </w:p>
         </w:tc>
@@ -3257,25 +3239,7 @@
                 <w:sz w:val="20"/>
                 <w:szCs w:val="24"/>
               </w:rPr>
-              <w:t xml:space="preserve"> Street – </w:t>
-            </w:r>
-            <w:proofErr w:type="spellStart"/>
-            <w:r>
-              <w:rPr>
-                <w:rFonts w:ascii="Times New Roman" w:hAnsi="Times New Roman"/>
-                <w:sz w:val="20"/>
-                <w:szCs w:val="24"/>
-              </w:rPr>
-              <w:t>DASZ</w:t>
-            </w:r>
-            <w:proofErr w:type="spellEnd"/>
-            <w:r>
-              <w:rPr>
-                <w:rFonts w:ascii="Times New Roman" w:hAnsi="Times New Roman"/>
-                <w:sz w:val="20"/>
-                <w:szCs w:val="24"/>
-              </w:rPr>
-              <w:t xml:space="preserve"> 22/2020</w:t>
+              <w:t xml:space="preserve"> Street – DASZ 22/2020</w:t>
             </w:r>
           </w:p>
         </w:tc>
@@ -4153,6 +4117,81 @@
           <w:p>
             <w:pPr>
               <w:spacing w:before="60" w:after="60"/>
+              <w:jc w:val="center"/>
+              <w:rPr>
+                <w:rFonts w:ascii="Times New Roman" w:hAnsi="Times New Roman"/>
+                <w:sz w:val="20"/>
+              </w:rPr>
+            </w:pPr>
+            <w:r>
+              <w:rPr>
+                <w:rFonts w:ascii="Times New Roman" w:hAnsi="Times New Roman"/>
+                <w:b/>
+                <w:sz w:val="20"/>
+              </w:rPr>
+              <w:t>MOVER &amp; SECONDER</w:t>
+            </w:r>
+          </w:p>
+        </w:tc>
+        <w:tc>
+          <w:tcPr>
+            <w:tcW w:w="6966" w:type="dxa"/>
+          </w:tcPr>
+          <w:p>
+            <w:pPr>
+              <w:widowControl w:val="0"/>
+              <w:jc w:val="center"/>
+              <w:rPr>
+                <w:bCs/>
+                <w:sz w:val="20"/>
+              </w:rPr>
+            </w:pPr>
+            <w:r>
+              <w:rPr>
+                <w:rFonts w:ascii="Times New Roman" w:hAnsi="Times New Roman"/>
+                <w:b/>
+                <w:sz w:val="20"/>
+              </w:rPr>
+              <w:t>SUBJECT</w:t>
+            </w:r>
+          </w:p>
+        </w:tc>
+        <w:tc>
+          <w:tcPr>
+            <w:tcW w:w="2160" w:type="dxa"/>
+          </w:tcPr>
+          <w:p>
+            <w:pPr>
+              <w:spacing w:before="60" w:after="60"/>
+              <w:jc w:val="center"/>
+              <w:rPr>
+                <w:rFonts w:ascii="Times New Roman" w:hAnsi="Times New Roman"/>
+                <w:sz w:val="20"/>
+              </w:rPr>
+            </w:pPr>
+            <w:r>
+              <w:rPr>
+                <w:rFonts w:ascii="Times New Roman" w:hAnsi="Times New Roman"/>
+                <w:b/>
+                <w:sz w:val="20"/>
+              </w:rPr>
+              <w:t>DISPOSITION</w:t>
+            </w:r>
+          </w:p>
+        </w:tc>
+      </w:tr>
+      <w:tr>
+        <w:trPr>
+          <w:gridAfter w:val="1"/>
+          <w:wAfter w:w="18" w:type="dxa"/>
+        </w:trPr>
+        <w:tc>
+          <w:tcPr>
+            <w:tcW w:w="1769" w:type="dxa"/>
+          </w:tcPr>
+          <w:p>
+            <w:pPr>
+              <w:spacing w:before="60" w:after="60"/>
               <w:rPr>
                 <w:rFonts w:ascii="Times New Roman" w:hAnsi="Times New Roman"/>
                 <w:sz w:val="20"/>
@@ -4956,7 +4995,16 @@
                 <w:sz w:val="20"/>
                 <w:lang w:val="en-CA"/>
               </w:rPr>
-              <w:t>All applicable funding programs at the federal and provincial levels available to support the establishment of harm reduction initiatives and operation of low barrier supervised drug consumption sites and managed alcohol programs.</w:t>
+              <w:t xml:space="preserve">All applicable funding programs at the federal and provincial levels available to support the establishment of harm reduction initiatives and </w:t>
+            </w:r>
+            <w:r>
+              <w:rPr>
+                <w:rFonts w:ascii="Times New Roman" w:hAnsi="Times New Roman"/>
+                <w:sz w:val="20"/>
+                <w:lang w:val="en-CA"/>
+              </w:rPr>
+              <w:lastRenderedPageBreak/>
+              <w:t>operation of low barrier supervised drug consumption sites and managed alcohol programs.</w:t>
             </w:r>
           </w:p>
           <w:p>
@@ -6483,23 +6531,7 @@
                 <w:rFonts w:ascii="Times New Roman" w:hAnsi="Times New Roman"/>
                 <w:sz w:val="20"/>
               </w:rPr>
-              <w:t xml:space="preserve">o approve a plan of subdivision and amend Winnipeg Zoning By-law No. 200/2006 to rezone land located at </w:t>
-            </w:r>
-            <w:proofErr w:type="gramStart"/>
-            <w:r>
-              <w:rPr>
-                <w:rFonts w:ascii="Times New Roman" w:hAnsi="Times New Roman"/>
-                <w:sz w:val="20"/>
-              </w:rPr>
-              <w:t>25 and 31 Riel</w:t>
-            </w:r>
-            <w:proofErr w:type="gramEnd"/>
-            <w:r>
-              <w:rPr>
-                <w:rFonts w:ascii="Times New Roman" w:hAnsi="Times New Roman"/>
-                <w:sz w:val="20"/>
-              </w:rPr>
-              <w:t xml:space="preserve"> Avenue and lanes bordering the north and east property lines in the Riel Community pursuant to Development Application No. DASZ 17/2019, which was approved by Council on October 24, 2019</w:t>
+              <w:t>o approve a plan of subdivision and amend Winnipeg Zoning By-law No. 200/2006 to rezone land located at 25 and 31 Riel Avenue and lanes bordering the north and east property lines in the Riel Community pursuant to Development Application No. DASZ 17/2019, which was approved by Council on October 24, 2019</w:t>
             </w:r>
           </w:p>
         </w:tc>
@@ -15435,8 +15467,6 @@
                 <w:szCs w:val="18"/>
               </w:rPr>
             </w:pPr>
-            <w:bookmarkStart w:id="7" w:name="_GoBack"/>
-            <w:bookmarkEnd w:id="7"/>
             <w:r>
               <w:rPr>
                 <w:rFonts w:ascii="Times New Roman" w:hAnsi="Times New Roman"/>
@@ -16893,7 +16923,7 @@
 </file>
 
 <file path=word/endnotes.xml><?xml version="1.0" encoding="utf-8"?>
-<w:endnotes xmlns:wpc="http://schemas.microsoft.com/office/word/2010/wordprocessingCanvas" xmlns:cx="http://schemas.microsoft.com/office/drawing/2014/chartex" xmlns:cx1="http://schemas.microsoft.com/office/drawing/2015/9/8/chartex" xmlns:cx2="http://schemas.microsoft.com/office/drawing/2015/10/21/chartex" xmlns:cx3="http://schemas.microsoft.com/office/drawing/2016/5/9/chartex" xmlns:cx4="http://schemas.microsoft.com/office/drawing/2016/5/10/chartex" xmlns:cx5="http://schemas.microsoft.com/office/drawing/2016/5/11/chartex" xmlns:cx6="http://schemas.microsoft.com/office/drawing/2016/5/12/chartex" xmlns:cx7="http://schemas.microsoft.com/office/drawing/2016/5/13/chartex" xmlns:cx8="http://schemas.microsoft.com/office/drawing/2016/5/14/chartex" xmlns:mc="http://schemas.openxmlformats.org/markup-compatibility/2006" xmlns:aink="http://schemas.microsoft.com/office/drawing/2016/ink" xmlns:am3d="http://schemas.microsoft.com/office/drawing/2017/model3d" xmlns:o="urn:schemas-microsoft-com:office:office" xmlns:r="http://schemas.openxmlformats.org/officeDocument/2006/relationships" xmlns:m="http://schemas.openxmlformats.org/officeDocument/2006/math" xmlns:v="urn:schemas-microsoft-com:vml" xmlns:wp14="http://schemas.microsoft.com/office/word/2010/wordprocessingDrawing" xmlns:wp="http://schemas.openxmlformats.org/drawingml/2006/wordprocessingDrawing" xmlns:w10="urn:schemas-microsoft-com:office:word" xmlns:w="http://schemas.openxmlformats.org/wordprocessingml/2006/main" xmlns:w14="http://schemas.microsoft.com/office/word/2010/wordml" xmlns:w15="http://schemas.microsoft.com/office/word/2012/wordml" xmlns:w16cid="http://schemas.microsoft.com/office/word/2016/wordml/cid" xmlns:w16se="http://schemas.microsoft.com/office/word/2015/wordml/symex" xmlns:wpg="http://schemas.microsoft.com/office/word/2010/wordprocessingGroup" xmlns:wpi="http://schemas.microsoft.com/office/word/2010/wordprocessingInk" xmlns:wne="http://schemas.microsoft.com/office/word/2006/wordml" xmlns:wps="http://schemas.microsoft.com/office/word/2010/wordprocessingShape" mc:Ignorable="w14 w15 w16se w16cid wp14">
+<w:endnotes xmlns:wpc="http://schemas.microsoft.com/office/word/2010/wordprocessingCanvas" xmlns:cx="http://schemas.microsoft.com/office/drawing/2014/chartex" xmlns:cx1="http://schemas.microsoft.com/office/drawing/2015/9/8/chartex" xmlns:cx2="http://schemas.microsoft.com/office/drawing/2015/10/21/chartex" xmlns:cx3="http://schemas.microsoft.com/office/drawing/2016/5/9/chartex" xmlns:cx4="http://schemas.microsoft.com/office/drawing/2016/5/10/chartex" xmlns:cx5="http://schemas.microsoft.com/office/drawing/2016/5/11/chartex" xmlns:cx6="http://schemas.microsoft.com/office/drawing/2016/5/12/chartex" xmlns:cx7="http://schemas.microsoft.com/office/drawing/2016/5/13/chartex" xmlns:cx8="http://schemas.microsoft.com/office/drawing/2016/5/14/chartex" xmlns:mc="http://schemas.openxmlformats.org/markup-compatibility/2006" xmlns:aink="http://schemas.microsoft.com/office/drawing/2016/ink" xmlns:am3d="http://schemas.microsoft.com/office/drawing/2017/model3d" xmlns:o="urn:schemas-microsoft-com:office:office" xmlns:r="http://schemas.openxmlformats.org/officeDocument/2006/relationships" xmlns:m="http://schemas.openxmlformats.org/officeDocument/2006/math" xmlns:v="urn:schemas-microsoft-com:vml" xmlns:wp14="http://schemas.microsoft.com/office/word/2010/wordprocessingDrawing" xmlns:wp="http://schemas.openxmlformats.org/drawingml/2006/wordprocessingDrawing" xmlns:w10="urn:schemas-microsoft-com:office:word" xmlns:w="http://schemas.openxmlformats.org/wordprocessingml/2006/main" xmlns:w14="http://schemas.microsoft.com/office/word/2010/wordml" xmlns:w15="http://schemas.microsoft.com/office/word/2012/wordml" xmlns:w16cex="http://schemas.microsoft.com/office/word/2018/wordml/cex" xmlns:w16cid="http://schemas.microsoft.com/office/word/2016/wordml/cid" xmlns:w16="http://schemas.microsoft.com/office/word/2018/wordml" xmlns:w16se="http://schemas.microsoft.com/office/word/2015/wordml/symex" xmlns:wpg="http://schemas.microsoft.com/office/word/2010/wordprocessingGroup" xmlns:wpi="http://schemas.microsoft.com/office/word/2010/wordprocessingInk" xmlns:wne="http://schemas.microsoft.com/office/word/2006/wordml" xmlns:wps="http://schemas.microsoft.com/office/word/2010/wordprocessingShape" mc:Ignorable="w14 w15 w16se w16cid w16 w16cex wp14">
   <w:endnote w:type="separator" w:id="-1">
     <w:p>
       <w:r>
@@ -16912,7 +16942,7 @@
 </file>
 
 <file path=word/footnotes.xml><?xml version="1.0" encoding="utf-8"?>
-<w:footnotes xmlns:wpc="http://schemas.microsoft.com/office/word/2010/wordprocessingCanvas" xmlns:cx="http://schemas.microsoft.com/office/drawing/2014/chartex" xmlns:cx1="http://schemas.microsoft.com/office/drawing/2015/9/8/chartex" xmlns:cx2="http://schemas.microsoft.com/office/drawing/2015/10/21/chartex" xmlns:cx3="http://schemas.microsoft.com/office/drawing/2016/5/9/chartex" xmlns:cx4="http://schemas.microsoft.com/office/drawing/2016/5/10/chartex" xmlns:cx5="http://schemas.microsoft.com/office/drawing/2016/5/11/chartex" xmlns:cx6="http://schemas.microsoft.com/office/drawing/2016/5/12/chartex" xmlns:cx7="http://schemas.microsoft.com/office/drawing/2016/5/13/chartex" xmlns:cx8="http://schemas.microsoft.com/office/drawing/2016/5/14/chartex" xmlns:mc="http://schemas.openxmlformats.org/markup-compatibility/2006" xmlns:aink="http://schemas.microsoft.com/office/drawing/2016/ink" xmlns:am3d="http://schemas.microsoft.com/office/drawing/2017/model3d" xmlns:o="urn:schemas-microsoft-com:office:office" xmlns:r="http://schemas.openxmlformats.org/officeDocument/2006/relationships" xmlns:m="http://schemas.openxmlformats.org/officeDocument/2006/math" xmlns:v="urn:schemas-microsoft-com:vml" xmlns:wp14="http://schemas.microsoft.com/office/word/2010/wordprocessingDrawing" xmlns:wp="http://schemas.openxmlformats.org/drawingml/2006/wordprocessingDrawing" xmlns:w10="urn:schemas-microsoft-com:office:word" xmlns:w="http://schemas.openxmlformats.org/wordprocessingml/2006/main" xmlns:w14="http://schemas.microsoft.com/office/word/2010/wordml" xmlns:w15="http://schemas.microsoft.com/office/word/2012/wordml" xmlns:w16cid="http://schemas.microsoft.com/office/word/2016/wordml/cid" xmlns:w16se="http://schemas.microsoft.com/office/word/2015/wordml/symex" xmlns:wpg="http://schemas.microsoft.com/office/word/2010/wordprocessingGroup" xmlns:wpi="http://schemas.microsoft.com/office/word/2010/wordprocessingInk" xmlns:wne="http://schemas.microsoft.com/office/word/2006/wordml" xmlns:wps="http://schemas.microsoft.com/office/word/2010/wordprocessingShape" mc:Ignorable="w14 w15 w16se w16cid wp14">
+<w:footnotes xmlns:wpc="http://schemas.microsoft.com/office/word/2010/wordprocessingCanvas" xmlns:cx="http://schemas.microsoft.com/office/drawing/2014/chartex" xmlns:cx1="http://schemas.microsoft.com/office/drawing/2015/9/8/chartex" xmlns:cx2="http://schemas.microsoft.com/office/drawing/2015/10/21/chartex" xmlns:cx3="http://schemas.microsoft.com/office/drawing/2016/5/9/chartex" xmlns:cx4="http://schemas.microsoft.com/office/drawing/2016/5/10/chartex" xmlns:cx5="http://schemas.microsoft.com/office/drawing/2016/5/11/chartex" xmlns:cx6="http://schemas.microsoft.com/office/drawing/2016/5/12/chartex" xmlns:cx7="http://schemas.microsoft.com/office/drawing/2016/5/13/chartex" xmlns:cx8="http://schemas.microsoft.com/office/drawing/2016/5/14/chartex" xmlns:mc="http://schemas.openxmlformats.org/markup-compatibility/2006" xmlns:aink="http://schemas.microsoft.com/office/drawing/2016/ink" xmlns:am3d="http://schemas.microsoft.com/office/drawing/2017/model3d" xmlns:o="urn:schemas-microsoft-com:office:office" xmlns:r="http://schemas.openxmlformats.org/officeDocument/2006/relationships" xmlns:m="http://schemas.openxmlformats.org/officeDocument/2006/math" xmlns:v="urn:schemas-microsoft-com:vml" xmlns:wp14="http://schemas.microsoft.com/office/word/2010/wordprocessingDrawing" xmlns:wp="http://schemas.openxmlformats.org/drawingml/2006/wordprocessingDrawing" xmlns:w10="urn:schemas-microsoft-com:office:word" xmlns:w="http://schemas.openxmlformats.org/wordprocessingml/2006/main" xmlns:w14="http://schemas.microsoft.com/office/word/2010/wordml" xmlns:w15="http://schemas.microsoft.com/office/word/2012/wordml" xmlns:w16cex="http://schemas.microsoft.com/office/word/2018/wordml/cex" xmlns:w16cid="http://schemas.microsoft.com/office/word/2016/wordml/cid" xmlns:w16="http://schemas.microsoft.com/office/word/2018/wordml" xmlns:w16se="http://schemas.microsoft.com/office/word/2015/wordml/symex" xmlns:wpg="http://schemas.microsoft.com/office/word/2010/wordprocessingGroup" xmlns:wpi="http://schemas.microsoft.com/office/word/2010/wordprocessingInk" xmlns:wne="http://schemas.microsoft.com/office/word/2006/wordml" xmlns:wps="http://schemas.microsoft.com/office/word/2010/wordprocessingShape" mc:Ignorable="w14 w15 w16se w16cid w16 w16cex wp14">
   <w:footnote w:type="separator" w:id="-1">
     <w:p>
       <w:r>
@@ -16931,7 +16961,7 @@
 </file>
 
 <file path=word/header1.xml><?xml version="1.0" encoding="utf-8"?>
-<w:hdr xmlns:wpc="http://schemas.microsoft.com/office/word/2010/wordprocessingCanvas" xmlns:cx="http://schemas.microsoft.com/office/drawing/2014/chartex" xmlns:cx1="http://schemas.microsoft.com/office/drawing/2015/9/8/chartex" xmlns:cx2="http://schemas.microsoft.com/office/drawing/2015/10/21/chartex" xmlns:cx3="http://schemas.microsoft.com/office/drawing/2016/5/9/chartex" xmlns:cx4="http://schemas.microsoft.com/office/drawing/2016/5/10/chartex" xmlns:cx5="http://schemas.microsoft.com/office/drawing/2016/5/11/chartex" xmlns:cx6="http://schemas.microsoft.com/office/drawing/2016/5/12/chartex" xmlns:cx7="http://schemas.microsoft.com/office/drawing/2016/5/13/chartex" xmlns:cx8="http://schemas.microsoft.com/office/drawing/2016/5/14/chartex" xmlns:mc="http://schemas.openxmlformats.org/markup-compatibility/2006" xmlns:aink="http://schemas.microsoft.com/office/drawing/2016/ink" xmlns:am3d="http://schemas.microsoft.com/office/drawing/2017/model3d" xmlns:o="urn:schemas-microsoft-com:office:office" xmlns:r="http://schemas.openxmlformats.org/officeDocument/2006/relationships" xmlns:m="http://schemas.openxmlformats.org/officeDocument/2006/math" xmlns:v="urn:schemas-microsoft-com:vml" xmlns:wp14="http://schemas.microsoft.com/office/word/2010/wordprocessingDrawing" xmlns:wp="http://schemas.openxmlformats.org/drawingml/2006/wordprocessingDrawing" xmlns:w10="urn:schemas-microsoft-com:office:word" xmlns:w="http://schemas.openxmlformats.org/wordprocessingml/2006/main" xmlns:w14="http://schemas.microsoft.com/office/word/2010/wordml" xmlns:w15="http://schemas.microsoft.com/office/word/2012/wordml" xmlns:w16cid="http://schemas.microsoft.com/office/word/2016/wordml/cid" xmlns:w16se="http://schemas.microsoft.com/office/word/2015/wordml/symex" xmlns:wpg="http://schemas.microsoft.com/office/word/2010/wordprocessingGroup" xmlns:wpi="http://schemas.microsoft.com/office/word/2010/wordprocessingInk" xmlns:wne="http://schemas.microsoft.com/office/word/2006/wordml" xmlns:wps="http://schemas.microsoft.com/office/word/2010/wordprocessingShape" mc:Ignorable="w14 w15 w16se w16cid wp14">
+<w:hdr xmlns:wpc="http://schemas.microsoft.com/office/word/2010/wordprocessingCanvas" xmlns:cx="http://schemas.microsoft.com/office/drawing/2014/chartex" xmlns:cx1="http://schemas.microsoft.com/office/drawing/2015/9/8/chartex" xmlns:cx2="http://schemas.microsoft.com/office/drawing/2015/10/21/chartex" xmlns:cx3="http://schemas.microsoft.com/office/drawing/2016/5/9/chartex" xmlns:cx4="http://schemas.microsoft.com/office/drawing/2016/5/10/chartex" xmlns:cx5="http://schemas.microsoft.com/office/drawing/2016/5/11/chartex" xmlns:cx6="http://schemas.microsoft.com/office/drawing/2016/5/12/chartex" xmlns:cx7="http://schemas.microsoft.com/office/drawing/2016/5/13/chartex" xmlns:cx8="http://schemas.microsoft.com/office/drawing/2016/5/14/chartex" xmlns:mc="http://schemas.openxmlformats.org/markup-compatibility/2006" xmlns:aink="http://schemas.microsoft.com/office/drawing/2016/ink" xmlns:am3d="http://schemas.microsoft.com/office/drawing/2017/model3d" xmlns:o="urn:schemas-microsoft-com:office:office" xmlns:r="http://schemas.openxmlformats.org/officeDocument/2006/relationships" xmlns:m="http://schemas.openxmlformats.org/officeDocument/2006/math" xmlns:v="urn:schemas-microsoft-com:vml" xmlns:wp14="http://schemas.microsoft.com/office/word/2010/wordprocessingDrawing" xmlns:wp="http://schemas.openxmlformats.org/drawingml/2006/wordprocessingDrawing" xmlns:w10="urn:schemas-microsoft-com:office:word" xmlns:w="http://schemas.openxmlformats.org/wordprocessingml/2006/main" xmlns:w14="http://schemas.microsoft.com/office/word/2010/wordml" xmlns:w15="http://schemas.microsoft.com/office/word/2012/wordml" xmlns:w16cex="http://schemas.microsoft.com/office/word/2018/wordml/cex" xmlns:w16cid="http://schemas.microsoft.com/office/word/2016/wordml/cid" xmlns:w16="http://schemas.microsoft.com/office/word/2018/wordml" xmlns:w16se="http://schemas.microsoft.com/office/word/2015/wordml/symex" xmlns:wpg="http://schemas.microsoft.com/office/word/2010/wordprocessingGroup" xmlns:wpi="http://schemas.microsoft.com/office/word/2010/wordprocessingInk" xmlns:wne="http://schemas.microsoft.com/office/word/2006/wordml" xmlns:wps="http://schemas.microsoft.com/office/word/2010/wordprocessingShape" mc:Ignorable="w14 w15 w16se w16cid w16 w16cex wp14">
   <w:p>
     <w:pPr>
       <w:pStyle w:val="Header"/>
@@ -16971,7 +17001,7 @@
 </file>
 
 <file path=word/numbering.xml><?xml version="1.0" encoding="utf-8"?>
-<w:numbering xmlns:wpc="http://schemas.microsoft.com/office/word/2010/wordprocessingCanvas" xmlns:cx="http://schemas.microsoft.com/office/drawing/2014/chartex" xmlns:cx1="http://schemas.microsoft.com/office/drawing/2015/9/8/chartex" xmlns:cx2="http://schemas.microsoft.com/office/drawing/2015/10/21/chartex" xmlns:cx3="http://schemas.microsoft.com/office/drawing/2016/5/9/chartex" xmlns:cx4="http://schemas.microsoft.com/office/drawing/2016/5/10/chartex" xmlns:cx5="http://schemas.microsoft.com/office/drawing/2016/5/11/chartex" xmlns:cx6="http://schemas.microsoft.com/office/drawing/2016/5/12/chartex" xmlns:cx7="http://schemas.microsoft.com/office/drawing/2016/5/13/chartex" xmlns:cx8="http://schemas.microsoft.com/office/drawing/2016/5/14/chartex" xmlns:mc="http://schemas.openxmlformats.org/markup-compatibility/2006" xmlns:aink="http://schemas.microsoft.com/office/drawing/2016/ink" xmlns:am3d="http://schemas.microsoft.com/office/drawing/2017/model3d" xmlns:o="urn:schemas-microsoft-com:office:office" xmlns:r="http://schemas.openxmlformats.org/officeDocument/2006/relationships" xmlns:m="http://schemas.openxmlformats.org/officeDocument/2006/math" xmlns:v="urn:schemas-microsoft-com:vml" xmlns:wp14="http://schemas.microsoft.com/office/word/2010/wordprocessingDrawing" xmlns:wp="http://schemas.openxmlformats.org/drawingml/2006/wordprocessingDrawing" xmlns:w10="urn:schemas-microsoft-com:office:word" xmlns:w="http://schemas.openxmlformats.org/wordprocessingml/2006/main" xmlns:w14="http://schemas.microsoft.com/office/word/2010/wordml" xmlns:w15="http://schemas.microsoft.com/office/word/2012/wordml" xmlns:w16cid="http://schemas.microsoft.com/office/word/2016/wordml/cid" xmlns:w16se="http://schemas.microsoft.com/office/word/2015/wordml/symex" xmlns:wpg="http://schemas.microsoft.com/office/word/2010/wordprocessingGroup" xmlns:wpi="http://schemas.microsoft.com/office/word/2010/wordprocessingInk" xmlns:wne="http://schemas.microsoft.com/office/word/2006/wordml" xmlns:wps="http://schemas.microsoft.com/office/word/2010/wordprocessingShape" mc:Ignorable="w14 w15 w16se w16cid wp14">
+<w:numbering xmlns:wpc="http://schemas.microsoft.com/office/word/2010/wordprocessingCanvas" xmlns:cx="http://schemas.microsoft.com/office/drawing/2014/chartex" xmlns:cx1="http://schemas.microsoft.com/office/drawing/2015/9/8/chartex" xmlns:cx2="http://schemas.microsoft.com/office/drawing/2015/10/21/chartex" xmlns:cx3="http://schemas.microsoft.com/office/drawing/2016/5/9/chartex" xmlns:cx4="http://schemas.microsoft.com/office/drawing/2016/5/10/chartex" xmlns:cx5="http://schemas.microsoft.com/office/drawing/2016/5/11/chartex" xmlns:cx6="http://schemas.microsoft.com/office/drawing/2016/5/12/chartex" xmlns:cx7="http://schemas.microsoft.com/office/drawing/2016/5/13/chartex" xmlns:cx8="http://schemas.microsoft.com/office/drawing/2016/5/14/chartex" xmlns:mc="http://schemas.openxmlformats.org/markup-compatibility/2006" xmlns:aink="http://schemas.microsoft.com/office/drawing/2016/ink" xmlns:am3d="http://schemas.microsoft.com/office/drawing/2017/model3d" xmlns:o="urn:schemas-microsoft-com:office:office" xmlns:r="http://schemas.openxmlformats.org/officeDocument/2006/relationships" xmlns:m="http://schemas.openxmlformats.org/officeDocument/2006/math" xmlns:v="urn:schemas-microsoft-com:vml" xmlns:wp14="http://schemas.microsoft.com/office/word/2010/wordprocessingDrawing" xmlns:wp="http://schemas.openxmlformats.org/drawingml/2006/wordprocessingDrawing" xmlns:w10="urn:schemas-microsoft-com:office:word" xmlns:w="http://schemas.openxmlformats.org/wordprocessingml/2006/main" xmlns:w14="http://schemas.microsoft.com/office/word/2010/wordml" xmlns:w15="http://schemas.microsoft.com/office/word/2012/wordml" xmlns:w16cex="http://schemas.microsoft.com/office/word/2018/wordml/cex" xmlns:w16cid="http://schemas.microsoft.com/office/word/2016/wordml/cid" xmlns:w16="http://schemas.microsoft.com/office/word/2018/wordml" xmlns:w16se="http://schemas.microsoft.com/office/word/2015/wordml/symex" xmlns:wpg="http://schemas.microsoft.com/office/word/2010/wordprocessingGroup" xmlns:wpi="http://schemas.microsoft.com/office/word/2010/wordprocessingInk" xmlns:wne="http://schemas.microsoft.com/office/word/2006/wordml" xmlns:wps="http://schemas.microsoft.com/office/word/2010/wordprocessingShape" mc:Ignorable="w14 w15 w16se w16cid w16 w16cex wp14">
   <w:abstractNum w:abstractNumId="0" w15:restartNumberingAfterBreak="0">
     <w:nsid w:val="FFFFFF1D"/>
     <w:multiLevelType w:val="multilevel"/>
@@ -19435,7 +19465,7 @@
 </file>
 
 <file path=word/styles.xml><?xml version="1.0" encoding="utf-8"?>
-<w:styles xmlns:mc="http://schemas.openxmlformats.org/markup-compatibility/2006" xmlns:r="http://schemas.openxmlformats.org/officeDocument/2006/relationships" xmlns:w="http://schemas.openxmlformats.org/wordprocessingml/2006/main" xmlns:w14="http://schemas.microsoft.com/office/word/2010/wordml" xmlns:w15="http://schemas.microsoft.com/office/word/2012/wordml" xmlns:w16cid="http://schemas.microsoft.com/office/word/2016/wordml/cid" xmlns:w16se="http://schemas.microsoft.com/office/word/2015/wordml/symex" mc:Ignorable="w14 w15 w16se w16cid">
+<w:styles xmlns:mc="http://schemas.openxmlformats.org/markup-compatibility/2006" xmlns:r="http://schemas.openxmlformats.org/officeDocument/2006/relationships" xmlns:w="http://schemas.openxmlformats.org/wordprocessingml/2006/main" xmlns:w14="http://schemas.microsoft.com/office/word/2010/wordml" xmlns:w15="http://schemas.microsoft.com/office/word/2012/wordml" xmlns:w16cex="http://schemas.microsoft.com/office/word/2018/wordml/cex" xmlns:w16cid="http://schemas.microsoft.com/office/word/2016/wordml/cid" xmlns:w16="http://schemas.microsoft.com/office/word/2018/wordml" xmlns:w16se="http://schemas.microsoft.com/office/word/2015/wordml/symex" mc:Ignorable="w14 w15 w16se w16cid w16 w16cex">
   <w:docDefaults>
     <w:rPrDefault>
       <w:rPr>
@@ -19445,7 +19475,7 @@
     </w:rPrDefault>
     <w:pPrDefault/>
   </w:docDefaults>
-  <w:latentStyles w:defLockedState="0" w:defUIPriority="0" w:defSemiHidden="0" w:defUnhideWhenUsed="0" w:defQFormat="0" w:count="375">
+  <w:latentStyles w:defLockedState="0" w:defUIPriority="0" w:defSemiHidden="0" w:defUnhideWhenUsed="0" w:defQFormat="0" w:count="376">
     <w:lsdException w:name="Normal" w:qFormat="1"/>
     <w:lsdException w:name="heading 1" w:qFormat="1"/>
     <w:lsdException w:name="heading 2" w:qFormat="1"/>
@@ -19544,7 +19574,6 @@
     <w:lsdException w:name="HTML Sample" w:semiHidden="1" w:unhideWhenUsed="1"/>
     <w:lsdException w:name="HTML Typewriter" w:semiHidden="1" w:unhideWhenUsed="1"/>
     <w:lsdException w:name="HTML Variable" w:semiHidden="1" w:unhideWhenUsed="1"/>
-    <w:lsdException w:name="Normal Table" w:semiHidden="1" w:unhideWhenUsed="1"/>
     <w:lsdException w:name="annotation subject" w:semiHidden="1" w:unhideWhenUsed="1"/>
     <w:lsdException w:name="No List" w:semiHidden="1" w:unhideWhenUsed="1"/>
     <w:lsdException w:name="Outline List 1" w:semiHidden="1" w:unhideWhenUsed="1"/>
@@ -19591,8 +19620,7 @@
     <w:lsdException w:name="Table Subtle 2" w:semiHidden="1" w:unhideWhenUsed="1"/>
     <w:lsdException w:name="Table Web 1" w:semiHidden="1" w:unhideWhenUsed="1"/>
     <w:lsdException w:name="Table Web 2" w:semiHidden="1" w:unhideWhenUsed="1"/>
-    <w:lsdException w:name="Table Web 3" w:semiHidden="1" w:unhideWhenUsed="1"/>
-    <w:lsdException w:name="Table Theme" w:semiHidden="1" w:unhideWhenUsed="1"/>
+    <w:lsdException w:name="Balloon Text" w:semiHidden="1" w:unhideWhenUsed="1"/>
     <w:lsdException w:name="Placeholder Text" w:uiPriority="67"/>
     <w:lsdException w:name="No Spacing" w:uiPriority="68"/>
     <w:lsdException w:name="Light Shading" w:uiPriority="69"/>
@@ -19812,6 +19840,7 @@
     <w:lsdException w:name="Smart Hyperlink" w:semiHidden="1" w:uiPriority="99" w:unhideWhenUsed="1"/>
     <w:lsdException w:name="Hashtag" w:semiHidden="1" w:uiPriority="99" w:unhideWhenUsed="1"/>
     <w:lsdException w:name="Unresolved Mention" w:semiHidden="1" w:uiPriority="99" w:unhideWhenUsed="1"/>
+    <w:lsdException w:name="Smart Link" w:semiHidden="1" w:uiPriority="99" w:unhideWhenUsed="1"/>
   </w:latentStyles>
   <w:style w:type="paragraph" w:default="1" w:styleId="Normal">
     <w:name w:val="Normal"/>

</xml_diff>